<commit_message>
first python project in pycharm
</commit_message>
<xml_diff>
--- a/PostgreSQL-Databases-Python.docx
+++ b/PostgreSQL-Databases-Python.docx
@@ -23,9 +23,346 @@
       </w:r>
     </w:p>
     <w:p/>
+    <w:p>
+      <w:pPr>
+        <w:pStyle w:val="Heading1"/>
+      </w:pPr>
+      <w:r>
+        <w:t>Using PyCharm</w:t>
+      </w:r>
+    </w:p>
+    <w:p>
+      <w:pPr>
+        <w:pStyle w:val="Heading2"/>
+      </w:pPr>
+      <w:r>
+        <w:t>Download</w:t>
+      </w:r>
+    </w:p>
+    <w:p>
+      <w:hyperlink r:id="rId7" w:anchor="section=windows" w:history="1">
+        <w:r>
+          <w:rPr>
+            <w:rStyle w:val="Hyperlink"/>
+          </w:rPr>
+          <w:t>https://www.jetbrains.com/pycharm/download/#section=windows</w:t>
+        </w:r>
+      </w:hyperlink>
+    </w:p>
+    <w:p>
+      <w:r>
+        <w:rPr>
+          <w:noProof/>
+        </w:rPr>
+        <w:drawing>
+          <wp:inline distT="0" distB="0" distL="0" distR="0" wp14:anchorId="6A70514F" wp14:editId="24446569">
+            <wp:extent cx="5969312" cy="4943475"/>
+            <wp:effectExtent l="0" t="0" r="0" b="0"/>
+            <wp:docPr id="1" name="Picture 1"/>
+            <wp:cNvGraphicFramePr>
+              <a:graphicFrameLocks xmlns:a="http://schemas.openxmlformats.org/drawingml/2006/main" noChangeAspect="1"/>
+            </wp:cNvGraphicFramePr>
+            <a:graphic xmlns:a="http://schemas.openxmlformats.org/drawingml/2006/main">
+              <a:graphicData uri="http://schemas.openxmlformats.org/drawingml/2006/picture">
+                <pic:pic xmlns:pic="http://schemas.openxmlformats.org/drawingml/2006/picture">
+                  <pic:nvPicPr>
+                    <pic:cNvPr id="1" name=""/>
+                    <pic:cNvPicPr/>
+                  </pic:nvPicPr>
+                  <pic:blipFill>
+                    <a:blip r:embed="rId8"/>
+                    <a:stretch>
+                      <a:fillRect/>
+                    </a:stretch>
+                  </pic:blipFill>
+                  <pic:spPr>
+                    <a:xfrm>
+                      <a:off x="0" y="0"/>
+                      <a:ext cx="5970565" cy="4944513"/>
+                    </a:xfrm>
+                    <a:prstGeom prst="rect">
+                      <a:avLst/>
+                    </a:prstGeom>
+                  </pic:spPr>
+                </pic:pic>
+              </a:graphicData>
+            </a:graphic>
+          </wp:inline>
+        </w:drawing>
+      </w:r>
+    </w:p>
+    <w:p>
+      <w:pPr>
+        <w:pStyle w:val="Heading2"/>
+      </w:pPr>
+      <w:r>
+        <w:t>Create a new project</w:t>
+      </w:r>
+    </w:p>
+    <w:p>
+      <w:pPr>
+        <w:rPr>
+          <w:rStyle w:val="Hyperlink"/>
+        </w:rPr>
+      </w:pPr>
+      <w:hyperlink r:id="rId9" w:history="1">
+        <w:r>
+          <w:rPr>
+            <w:rStyle w:val="Hyperlink"/>
+          </w:rPr>
+          <w:t>https://www.youtube.com/watch?v=HHcZbXsZtm0&amp;list=WL&amp;index=10</w:t>
+        </w:r>
+      </w:hyperlink>
+    </w:p>
+    <w:p>
+      <w:pPr>
+        <w:rPr>
+          <w:rStyle w:val="Hyperlink"/>
+        </w:rPr>
+      </w:pPr>
+    </w:p>
+    <w:p/>
+    <w:p>
+      <w:r>
+        <w:rPr>
+          <w:noProof/>
+        </w:rPr>
+        <w:lastRenderedPageBreak/>
+        <w:drawing>
+          <wp:inline distT="0" distB="0" distL="0" distR="0" wp14:anchorId="224F16C5" wp14:editId="4E8DAF67">
+            <wp:extent cx="5838825" cy="4458592"/>
+            <wp:effectExtent l="0" t="0" r="0" b="0"/>
+            <wp:docPr id="22" name="Picture 22"/>
+            <wp:cNvGraphicFramePr>
+              <a:graphicFrameLocks xmlns:a="http://schemas.openxmlformats.org/drawingml/2006/main" noChangeAspect="1"/>
+            </wp:cNvGraphicFramePr>
+            <a:graphic xmlns:a="http://schemas.openxmlformats.org/drawingml/2006/main">
+              <a:graphicData uri="http://schemas.openxmlformats.org/drawingml/2006/picture">
+                <pic:pic xmlns:pic="http://schemas.openxmlformats.org/drawingml/2006/picture">
+                  <pic:nvPicPr>
+                    <pic:cNvPr id="1" name=""/>
+                    <pic:cNvPicPr/>
+                  </pic:nvPicPr>
+                  <pic:blipFill>
+                    <a:blip r:embed="rId10"/>
+                    <a:stretch>
+                      <a:fillRect/>
+                    </a:stretch>
+                  </pic:blipFill>
+                  <pic:spPr>
+                    <a:xfrm>
+                      <a:off x="0" y="0"/>
+                      <a:ext cx="5840448" cy="4459831"/>
+                    </a:xfrm>
+                    <a:prstGeom prst="rect">
+                      <a:avLst/>
+                    </a:prstGeom>
+                  </pic:spPr>
+                </pic:pic>
+              </a:graphicData>
+            </a:graphic>
+          </wp:inline>
+        </w:drawing>
+      </w:r>
+    </w:p>
+    <w:p/>
+    <w:p>
+      <w:r>
+        <w:t>Add project called “first” and use all default settings</w:t>
+      </w:r>
+    </w:p>
+    <w:p/>
+    <w:p>
+      <w:r>
+        <w:drawing>
+          <wp:inline distT="0" distB="0" distL="0" distR="0" wp14:anchorId="70816B45" wp14:editId="09E642FB">
+            <wp:extent cx="4429125" cy="3378028"/>
+            <wp:effectExtent l="0" t="0" r="0" b="0"/>
+            <wp:docPr id="4" name="Picture 4"/>
+            <wp:cNvGraphicFramePr>
+              <a:graphicFrameLocks xmlns:a="http://schemas.openxmlformats.org/drawingml/2006/main" noChangeAspect="1"/>
+            </wp:cNvGraphicFramePr>
+            <a:graphic xmlns:a="http://schemas.openxmlformats.org/drawingml/2006/main">
+              <a:graphicData uri="http://schemas.openxmlformats.org/drawingml/2006/picture">
+                <pic:pic xmlns:pic="http://schemas.openxmlformats.org/drawingml/2006/picture">
+                  <pic:nvPicPr>
+                    <pic:cNvPr id="1" name=""/>
+                    <pic:cNvPicPr/>
+                  </pic:nvPicPr>
+                  <pic:blipFill>
+                    <a:blip r:embed="rId11"/>
+                    <a:stretch>
+                      <a:fillRect/>
+                    </a:stretch>
+                  </pic:blipFill>
+                  <pic:spPr>
+                    <a:xfrm>
+                      <a:off x="0" y="0"/>
+                      <a:ext cx="4434119" cy="3381837"/>
+                    </a:xfrm>
+                    <a:prstGeom prst="rect">
+                      <a:avLst/>
+                    </a:prstGeom>
+                  </pic:spPr>
+                </pic:pic>
+              </a:graphicData>
+            </a:graphic>
+          </wp:inline>
+        </w:drawing>
+      </w:r>
+    </w:p>
+    <w:p/>
+    <w:p>
+      <w:r>
+        <w:lastRenderedPageBreak/>
+        <w:t>After a few second you should see something like</w:t>
+      </w:r>
+    </w:p>
+    <w:p/>
+    <w:p>
+      <w:r>
+        <w:drawing>
+          <wp:inline distT="0" distB="0" distL="0" distR="0" wp14:anchorId="6C591C34" wp14:editId="35EDA39E">
+            <wp:extent cx="5305425" cy="3548740"/>
+            <wp:effectExtent l="0" t="0" r="0" b="0"/>
+            <wp:docPr id="3" name="Picture 3"/>
+            <wp:cNvGraphicFramePr>
+              <a:graphicFrameLocks xmlns:a="http://schemas.openxmlformats.org/drawingml/2006/main" noChangeAspect="1"/>
+            </wp:cNvGraphicFramePr>
+            <a:graphic xmlns:a="http://schemas.openxmlformats.org/drawingml/2006/main">
+              <a:graphicData uri="http://schemas.openxmlformats.org/drawingml/2006/picture">
+                <pic:pic xmlns:pic="http://schemas.openxmlformats.org/drawingml/2006/picture">
+                  <pic:nvPicPr>
+                    <pic:cNvPr id="1" name=""/>
+                    <pic:cNvPicPr/>
+                  </pic:nvPicPr>
+                  <pic:blipFill>
+                    <a:blip r:embed="rId12"/>
+                    <a:stretch>
+                      <a:fillRect/>
+                    </a:stretch>
+                  </pic:blipFill>
+                  <pic:spPr>
+                    <a:xfrm>
+                      <a:off x="0" y="0"/>
+                      <a:ext cx="5311053" cy="3552504"/>
+                    </a:xfrm>
+                    <a:prstGeom prst="rect">
+                      <a:avLst/>
+                    </a:prstGeom>
+                  </pic:spPr>
+                </pic:pic>
+              </a:graphicData>
+            </a:graphic>
+          </wp:inline>
+        </w:drawing>
+      </w:r>
+    </w:p>
+    <w:p/>
+    <w:p>
+      <w:r>
+        <w:t xml:space="preserve">Click on the terminal tab in the bottom frame and type </w:t>
+      </w:r>
+      <w:r>
+        <w:rPr>
+          <w:b/>
+          <w:bCs/>
+        </w:rPr>
+        <w:t>python main.py</w:t>
+      </w:r>
+      <w:r>
+        <w:t xml:space="preserve"> to run</w:t>
+      </w:r>
+    </w:p>
+    <w:p>
+      <w:r>
+        <w:lastRenderedPageBreak/>
+        <w:drawing>
+          <wp:inline distT="0" distB="0" distL="0" distR="0" wp14:anchorId="38A64453" wp14:editId="6F70A5A2">
+            <wp:extent cx="6858000" cy="5774690"/>
+            <wp:effectExtent l="0" t="0" r="0" b="0"/>
+            <wp:docPr id="5" name="Picture 5"/>
+            <wp:cNvGraphicFramePr>
+              <a:graphicFrameLocks xmlns:a="http://schemas.openxmlformats.org/drawingml/2006/main" noChangeAspect="1"/>
+            </wp:cNvGraphicFramePr>
+            <a:graphic xmlns:a="http://schemas.openxmlformats.org/drawingml/2006/main">
+              <a:graphicData uri="http://schemas.openxmlformats.org/drawingml/2006/picture">
+                <pic:pic xmlns:pic="http://schemas.openxmlformats.org/drawingml/2006/picture">
+                  <pic:nvPicPr>
+                    <pic:cNvPr id="1" name=""/>
+                    <pic:cNvPicPr/>
+                  </pic:nvPicPr>
+                  <pic:blipFill>
+                    <a:blip r:embed="rId13"/>
+                    <a:stretch>
+                      <a:fillRect/>
+                    </a:stretch>
+                  </pic:blipFill>
+                  <pic:spPr>
+                    <a:xfrm>
+                      <a:off x="0" y="0"/>
+                      <a:ext cx="6858000" cy="5774690"/>
+                    </a:xfrm>
+                    <a:prstGeom prst="rect">
+                      <a:avLst/>
+                    </a:prstGeom>
+                  </pic:spPr>
+                </pic:pic>
+              </a:graphicData>
+            </a:graphic>
+          </wp:inline>
+        </w:drawing>
+      </w:r>
+    </w:p>
+    <w:p/>
+    <w:p>
+      <w:r>
+        <w:t>You can also run by clicking the green play arrow in the toolbar.  The output will be sent to the Run tab of the bottom frame</w:t>
+      </w:r>
+    </w:p>
+    <w:p>
+      <w:r>
+        <w:lastRenderedPageBreak/>
+        <w:drawing>
+          <wp:inline distT="0" distB="0" distL="0" distR="0" wp14:anchorId="259AC344" wp14:editId="46DC4BDD">
+            <wp:extent cx="5638800" cy="4728238"/>
+            <wp:effectExtent l="0" t="0" r="0" b="0"/>
+            <wp:docPr id="6" name="Picture 6"/>
+            <wp:cNvGraphicFramePr>
+              <a:graphicFrameLocks xmlns:a="http://schemas.openxmlformats.org/drawingml/2006/main" noChangeAspect="1"/>
+            </wp:cNvGraphicFramePr>
+            <a:graphic xmlns:a="http://schemas.openxmlformats.org/drawingml/2006/main">
+              <a:graphicData uri="http://schemas.openxmlformats.org/drawingml/2006/picture">
+                <pic:pic xmlns:pic="http://schemas.openxmlformats.org/drawingml/2006/picture">
+                  <pic:nvPicPr>
+                    <pic:cNvPr id="1" name=""/>
+                    <pic:cNvPicPr/>
+                  </pic:nvPicPr>
+                  <pic:blipFill>
+                    <a:blip r:embed="rId14"/>
+                    <a:stretch>
+                      <a:fillRect/>
+                    </a:stretch>
+                  </pic:blipFill>
+                  <pic:spPr>
+                    <a:xfrm>
+                      <a:off x="0" y="0"/>
+                      <a:ext cx="5641184" cy="4730237"/>
+                    </a:xfrm>
+                    <a:prstGeom prst="rect">
+                      <a:avLst/>
+                    </a:prstGeom>
+                  </pic:spPr>
+                </pic:pic>
+              </a:graphicData>
+            </a:graphic>
+          </wp:inline>
+        </w:drawing>
+      </w:r>
+    </w:p>
     <w:p/>
     <w:sectPr>
-      <w:footerReference w:type="default" r:id="rId7"/>
+      <w:footerReference w:type="default" r:id="rId15"/>
       <w:pgSz w:w="12240" w:h="15840" w:code="1"/>
       <w:pgMar w:top="720" w:right="720" w:bottom="720" w:left="720" w:header="720" w:footer="144" w:gutter="0"/>
       <w:cols w:space="720"/>

</xml_diff>